<commit_message>
Importscript voor datadump toegevoegd, en handleiding aangepast.
</commit_message>
<xml_diff>
--- a/IZB dashboard/Stappenplan IZB dashboard.docx
+++ b/IZB dashboard/Stappenplan IZB dashboard.docx
@@ -1,6 +1,6 @@
 
 <file path=word/document.xml><?xml version="1.0" encoding="utf-8"?>
-<w:document xmlns:wpc="http://schemas.microsoft.com/office/word/2010/wordprocessingCanvas" xmlns:cx="http://schemas.microsoft.com/office/drawing/2014/chartex" xmlns:cx1="http://schemas.microsoft.com/office/drawing/2015/9/8/chartex" xmlns:cx2="http://schemas.microsoft.com/office/drawing/2015/10/21/chartex" xmlns:cx3="http://schemas.microsoft.com/office/drawing/2016/5/9/chartex" xmlns:cx4="http://schemas.microsoft.com/office/drawing/2016/5/10/chartex" xmlns:cx5="http://schemas.microsoft.com/office/drawing/2016/5/11/chartex" xmlns:cx6="http://schemas.microsoft.com/office/drawing/2016/5/12/chartex" xmlns:cx7="http://schemas.microsoft.com/office/drawing/2016/5/13/chartex" xmlns:cx8="http://schemas.microsoft.com/office/drawing/2016/5/14/chartex" xmlns:mc="http://schemas.openxmlformats.org/markup-compatibility/2006" xmlns:aink="http://schemas.microsoft.com/office/drawing/2016/ink" xmlns:am3d="http://schemas.microsoft.com/office/drawing/2017/model3d" xmlns:o="urn:schemas-microsoft-com:office:office" xmlns:oel="http://schemas.microsoft.com/office/2019/extlst" xmlns:r="http://schemas.openxmlformats.org/officeDocument/2006/relationships" xmlns:m="http://schemas.openxmlformats.org/officeDocument/2006/math" xmlns:v="urn:schemas-microsoft-com:vml" xmlns:wp14="http://schemas.microsoft.com/office/word/2010/wordprocessingDrawing" xmlns:wp="http://schemas.openxmlformats.org/drawingml/2006/wordprocessingDrawing" xmlns:w10="urn:schemas-microsoft-com:office:word" xmlns:w="http://schemas.openxmlformats.org/wordprocessingml/2006/main" xmlns:w14="http://schemas.microsoft.com/office/word/2010/wordml" xmlns:w15="http://schemas.microsoft.com/office/word/2012/wordml" xmlns:w16cex="http://schemas.microsoft.com/office/word/2018/wordml/cex" xmlns:w16cid="http://schemas.microsoft.com/office/word/2016/wordml/cid" xmlns:w16="http://schemas.microsoft.com/office/word/2018/wordml" xmlns:w16sdtdh="http://schemas.microsoft.com/office/word/2020/wordml/sdtdatahash" xmlns:w16se="http://schemas.microsoft.com/office/word/2015/wordml/symex" xmlns:wpg="http://schemas.microsoft.com/office/word/2010/wordprocessingGroup" xmlns:wpi="http://schemas.microsoft.com/office/word/2010/wordprocessingInk" xmlns:wne="http://schemas.microsoft.com/office/word/2006/wordml" xmlns:wps="http://schemas.microsoft.com/office/word/2010/wordprocessingShape" mc:Ignorable="w14 w15 w16se w16cid w16 w16cex w16sdtdh wp14">
+<w:document xmlns:wpc="http://schemas.microsoft.com/office/word/2010/wordprocessingCanvas" xmlns:cx="http://schemas.microsoft.com/office/drawing/2014/chartex" xmlns:cx1="http://schemas.microsoft.com/office/drawing/2015/9/8/chartex" xmlns:cx2="http://schemas.microsoft.com/office/drawing/2015/10/21/chartex" xmlns:cx3="http://schemas.microsoft.com/office/drawing/2016/5/9/chartex" xmlns:cx4="http://schemas.microsoft.com/office/drawing/2016/5/10/chartex" xmlns:cx5="http://schemas.microsoft.com/office/drawing/2016/5/11/chartex" xmlns:cx6="http://schemas.microsoft.com/office/drawing/2016/5/12/chartex" xmlns:cx7="http://schemas.microsoft.com/office/drawing/2016/5/13/chartex" xmlns:cx8="http://schemas.microsoft.com/office/drawing/2016/5/14/chartex" xmlns:mc="http://schemas.openxmlformats.org/markup-compatibility/2006" xmlns:aink="http://schemas.microsoft.com/office/drawing/2016/ink" xmlns:am3d="http://schemas.microsoft.com/office/drawing/2017/model3d" xmlns:o="urn:schemas-microsoft-com:office:office" xmlns:oel="http://schemas.microsoft.com/office/2019/extlst" xmlns:r="http://schemas.openxmlformats.org/officeDocument/2006/relationships" xmlns:m="http://schemas.openxmlformats.org/officeDocument/2006/math" xmlns:v="urn:schemas-microsoft-com:vml" xmlns:wp14="http://schemas.microsoft.com/office/word/2010/wordprocessingDrawing" xmlns:wp="http://schemas.openxmlformats.org/drawingml/2006/wordprocessingDrawing" xmlns:w10="urn:schemas-microsoft-com:office:word" xmlns:w="http://schemas.openxmlformats.org/wordprocessingml/2006/main" xmlns:w14="http://schemas.microsoft.com/office/word/2010/wordml" xmlns:w15="http://schemas.microsoft.com/office/word/2012/wordml" xmlns:w16cex="http://schemas.microsoft.com/office/word/2018/wordml/cex" xmlns:w16cid="http://schemas.microsoft.com/office/word/2016/wordml/cid" xmlns:w16="http://schemas.microsoft.com/office/word/2018/wordml" xmlns:w16du="http://schemas.microsoft.com/office/word/2023/wordml/word16du" xmlns:w16sdtdh="http://schemas.microsoft.com/office/word/2020/wordml/sdtdatahash" xmlns:w16se="http://schemas.microsoft.com/office/word/2015/wordml/symex" xmlns:wpg="http://schemas.microsoft.com/office/word/2010/wordprocessingGroup" xmlns:wpi="http://schemas.microsoft.com/office/word/2010/wordprocessingInk" xmlns:wne="http://schemas.microsoft.com/office/word/2006/wordml" xmlns:wps="http://schemas.microsoft.com/office/word/2010/wordprocessingShape" mc:Ignorable="w14 w15 w16se w16cid w16 w16cex w16sdtdh w16du wp14">
   <w:body>
     <w:p>
       <w:pPr>
@@ -89,8 +89,13 @@
         </w:numPr>
       </w:pPr>
       <w:r>
-        <w:t>Inladen data HPZone</w:t>
-      </w:r>
+        <w:t xml:space="preserve">Inladen data </w:t>
+      </w:r>
+      <w:proofErr w:type="spellStart"/>
+      <w:r>
+        <w:t>HPZone</w:t>
+      </w:r>
+      <w:proofErr w:type="spellEnd"/>
     </w:p>
     <w:p>
       <w:pPr>
@@ -134,7 +139,15 @@
         <w:pStyle w:val="Geenafstand"/>
       </w:pPr>
       <w:r>
-        <w:t>De datastructuur is kant-en-klaar, en kan direct worden toegepast op een Microsoft SQL Server. Voor andere vormen van SQL is waarschijnlijk een verandering in syntax nodig. (Let bijvoorbeeld op het gebruik van nvarchar.)</w:t>
+        <w:t xml:space="preserve">De datastructuur is kant-en-klaar, en kan direct worden toegepast op een Microsoft SQL Server. Voor andere vormen van SQL is waarschijnlijk een verandering in syntax nodig. (Let bijvoorbeeld op het gebruik van </w:t>
+      </w:r>
+      <w:proofErr w:type="spellStart"/>
+      <w:r>
+        <w:t>nvarchar</w:t>
+      </w:r>
+      <w:proofErr w:type="spellEnd"/>
+      <w:r>
+        <w:t>.)</w:t>
       </w:r>
       <w:r>
         <w:t xml:space="preserve"> Voor deze handleiding wordt uitgegaan van Microsoft SQL Server.</w:t>
@@ -143,7 +156,15 @@
         <w:t xml:space="preserve"> Indien er geen </w:t>
       </w:r>
       <w:r>
-        <w:t>organisatieserver beschikbaar is kan er voor een proof-of-concept ook een lokale versie gratis worden gedownload bij Microsoft (</w:t>
+        <w:t xml:space="preserve">organisatieserver beschikbaar is kan er voor een </w:t>
+      </w:r>
+      <w:proofErr w:type="spellStart"/>
+      <w:r>
+        <w:t>proof</w:t>
+      </w:r>
+      <w:proofErr w:type="spellEnd"/>
+      <w:r>
+        <w:t>-of-concept ook een lokale versie gratis worden gedownload bij Microsoft (</w:t>
       </w:r>
       <w:r>
         <w:t>https://www.microsoft.com/en-us/sql-server/sql-server-downloads</w:t>
@@ -162,10 +183,34 @@
         <w:pStyle w:val="Geenafstand"/>
       </w:pPr>
       <w:r>
-        <w:t xml:space="preserve">In de map SQL scripts staan de gebruikte tabellen beschreven. Deze bestanden kunnen direct uitgevoerd worden, bij voorkeur in een nieuwe database. </w:t>
-      </w:r>
-      <w:r>
-        <w:t>De details van de datastructuur staat beschreven in een ander document (Technische specificaties).</w:t>
+        <w:t>In de map SQL scripts staan de gebruikte tabellen beschreven. Deze bestanden kunnen direct uitgevoerd worden, bij voorkeur in een nieuwe database.</w:t>
+      </w:r>
+      <w:r>
+        <w:t xml:space="preserve"> Voor gebruiksgemak zijn alle tabellen ook samengevoegd in één bestand (</w:t>
+      </w:r>
+      <w:proofErr w:type="spellStart"/>
+      <w:r>
+        <w:t>alle_tabellen_samen.sql</w:t>
+      </w:r>
+      <w:proofErr w:type="spellEnd"/>
+      <w:r>
+        <w:t xml:space="preserve">). </w:t>
+      </w:r>
+      <w:r>
+        <w:rPr>
+          <w:b/>
+          <w:bCs/>
+        </w:rPr>
+        <w:t xml:space="preserve">Let op: </w:t>
+      </w:r>
+      <w:r>
+        <w:t xml:space="preserve">Voer het bestand uit tot regel </w:t>
+      </w:r>
+      <w:r>
+        <w:t>300. Vul daarna eerst de medische database. (Zie volgende sectie.) Voer daarna pas de regels na 300 uit.</w:t>
+      </w:r>
+      <w:r>
+        <w:t xml:space="preserve"> </w:t>
       </w:r>
     </w:p>
     <w:p>
@@ -178,7 +223,15 @@
         <w:pStyle w:val="Geenafstand"/>
       </w:pPr>
       <w:r>
-        <w:t xml:space="preserve">In de datastructuur wordt meerdere keren verwezen naar groepen. Deze zijn toegevoegd vanwege het gebrek aan consistentie binnen HPZone. Er kunnen verschillende diagnoses </w:t>
+        <w:t xml:space="preserve">In de datastructuur wordt meerdere keren verwezen naar groepen. Deze zijn toegevoegd vanwege het gebrek aan consistentie binnen </w:t>
+      </w:r>
+      <w:proofErr w:type="spellStart"/>
+      <w:r>
+        <w:t>HPZone</w:t>
+      </w:r>
+      <w:proofErr w:type="spellEnd"/>
+      <w:r>
+        <w:t xml:space="preserve">. Er kunnen verschillende diagnoses </w:t>
       </w:r>
       <w:r>
         <w:t>gebruikt worden bij één specifieke infectieziekte. Zo zijn er bijvoorbeeld drie soorten hepatitis B, die bij het weergeven in een dashboard waarschijnlijk als één collectie weergegeven moeten worden.</w:t>
@@ -215,14 +268,35 @@
       <w:pPr>
         <w:pStyle w:val="Geenafstand"/>
       </w:pPr>
-      <w:r>
-        <w:t xml:space="preserve">HPZone bevat een </w:t>
-      </w:r>
-      <w:r>
-        <w:t>lijst met ziekteverwekkers (agents), infecties, diagnoses</w:t>
-      </w:r>
-      <w:r>
-        <w:t xml:space="preserve">, en meldingsplichtige ziektes (deze laatste is niet te exporteren), </w:t>
+      <w:proofErr w:type="spellStart"/>
+      <w:r>
+        <w:t>HPZone</w:t>
+      </w:r>
+      <w:proofErr w:type="spellEnd"/>
+      <w:r>
+        <w:t xml:space="preserve"> bevat een </w:t>
+      </w:r>
+      <w:r>
+        <w:t>lijst met ziekteverwekkers (</w:t>
+      </w:r>
+      <w:proofErr w:type="spellStart"/>
+      <w:r>
+        <w:t>agents</w:t>
+      </w:r>
+      <w:proofErr w:type="spellEnd"/>
+      <w:r>
+        <w:t>), infecties, diagnoses</w:t>
+      </w:r>
+      <w:r>
+        <w:t xml:space="preserve">, en </w:t>
+      </w:r>
+      <w:proofErr w:type="spellStart"/>
+      <w:r>
+        <w:t>meldingsplichtige</w:t>
+      </w:r>
+      <w:proofErr w:type="spellEnd"/>
+      <w:r>
+        <w:t xml:space="preserve"> ziektes (deze laatste is niet te exporteren), </w:t>
       </w:r>
       <w:r>
         <w:t xml:space="preserve">en daarnaast een aantal categorieën om details aan te geven, zoals een scenario, context, of onderwerp. </w:t>
@@ -230,184 +304,356 @@
       <w:r>
         <w:t xml:space="preserve">Deze zijn in de datastructuur herkenbaar door de prefix </w:t>
       </w:r>
+      <w:proofErr w:type="spellStart"/>
       <w:r>
         <w:rPr>
           <w:i/>
           <w:iCs/>
         </w:rPr>
-        <w:t>hpz_</w:t>
-      </w:r>
-      <w:r>
-        <w:t xml:space="preserve">. </w:t>
-      </w:r>
-      <w:r>
-        <w:t xml:space="preserve">De eerste elementen zijn landelijk gelijk, de laatste elementen kunnen per GGD verschillen. </w:t>
-      </w:r>
-      <w:r>
-        <w:t>Daarom worden deze dynamisch toegevoegd vanuit de exports van HPZone.</w:t>
-      </w:r>
-    </w:p>
-    <w:p>
-      <w:pPr>
-        <w:pStyle w:val="Geenafstand"/>
-      </w:pPr>
-    </w:p>
-    <w:p>
-      <w:pPr>
-        <w:pStyle w:val="Geenafstand"/>
-      </w:pPr>
-      <w:r>
-        <w:t>Laad de meegeleverde, of eigen</w:t>
-      </w:r>
-      <w:r>
-        <w:t xml:space="preserve"> (HPZone &gt; Reference &gt; Clinical)</w:t>
-      </w:r>
-      <w:r>
-        <w:t xml:space="preserve">, bestanden uit de map export in de </w:t>
-      </w:r>
-      <w:r>
-        <w:t>hierboven gemaakte database.</w:t>
-      </w:r>
-      <w:r>
-        <w:t xml:space="preserve"> </w:t>
-      </w:r>
-      <w:r>
-        <w:t xml:space="preserve">Let hierbij </w:t>
-      </w:r>
-      <w:r>
-        <w:t>vooral bij de onderwerpen, zoals gebruikt bij telefonische vragen (enquiries), op het indelen in groepen, indien gewenst.</w:t>
-      </w:r>
-    </w:p>
-    <w:p>
-      <w:pPr>
-        <w:pStyle w:val="Kop1"/>
-      </w:pPr>
-      <w:r>
-        <w:t>Configureren R-script</w:t>
-      </w:r>
-    </w:p>
-    <w:p>
-      <w:r>
-        <w:t>Het inladen vanuit HPZone kan via 2 R-scripts. Eén script is bedoeld om gebruikt te worden met SQL Server</w:t>
-      </w:r>
-      <w:r>
-        <w:t xml:space="preserve"> Integration Services</w:t>
-      </w:r>
-      <w:r>
-        <w:t xml:space="preserve"> (preparatie_HPZone_export.R), en zet de HPZone-bestanden om in een CSV-formaat wat deze software prettig vindt. In dit script hoeft alleen de uitvoer</w:t>
-      </w:r>
-      <w:r>
-        <w:t>locatie opgegeven te worden. Het andere script</w:t>
-      </w:r>
-      <w:r>
-        <w:t xml:space="preserve"> (data HPZone inladen.R)</w:t>
-      </w:r>
-      <w:r>
-        <w:t xml:space="preserve"> maakt zelf een verbinding met de server en voegt de data toe/aan. Hierbij </w:t>
-      </w:r>
-      <w:r>
-        <w:t xml:space="preserve">hoeft alleen het adres van de server ingegeven te worden, plus eventuele inloggegevens. N.B.: </w:t>
-      </w:r>
-      <w:r>
-        <w:t>De</w:t>
-      </w:r>
-      <w:r>
-        <w:t xml:space="preserve"> gebruikte </w:t>
-      </w:r>
-      <w:r>
-        <w:t>packages kunnen gebruik maken van de huidige gebruiker binnen Windows, dus beveiliging op persoonsniveau is mogelijk.</w:t>
-      </w:r>
-      <w:r>
-        <w:t xml:space="preserve"> (Zie ook de documentatie: </w:t>
-      </w:r>
-      <w:r>
-        <w:t>https://cran.r-project.org/web/packages/odbc/index.html</w:t>
-      </w:r>
-      <w:r>
-        <w:t>)</w:t>
-      </w:r>
-    </w:p>
-    <w:p>
-      <w:pPr>
-        <w:pStyle w:val="Kop1"/>
-      </w:pPr>
-      <w:r>
-        <w:t>Inladen data HPZone</w:t>
-      </w:r>
-    </w:p>
-    <w:p>
-      <w:pPr>
-        <w:pStyle w:val="Geenafstand"/>
-      </w:pPr>
-      <w:r>
-        <w:t>Data vanuit HPZone kan momenteel enkel geëxporteerd worden</w:t>
-      </w:r>
-      <w:r>
-        <w:t xml:space="preserve"> met een persoonlijke account. Daarom is een handmatige actie vereist om de data te verversen. Download de cases, situations en enquiries van het gewenste tijdvak en voer deze door het script.</w:t>
-      </w:r>
-      <w:r>
-        <w:t xml:space="preserve"> (Zie de scripts zelf voor aanwijzingen.)</w:t>
-      </w:r>
-      <w:r>
-        <w:t xml:space="preserve"> Als er éénmaal een database is opgebouwd hoeven alleen de aangepaste en nieuwe cases toegevoegd te worden, waardoor een tijdvak van de laatste paar maanden meestal afdoende is.</w:t>
-      </w:r>
-      <w:r>
-        <w:t xml:space="preserve"> </w:t>
-      </w:r>
-    </w:p>
-    <w:p>
-      <w:pPr>
-        <w:pStyle w:val="Geenafstand"/>
-      </w:pPr>
-    </w:p>
-    <w:p>
-      <w:pPr>
-        <w:pStyle w:val="Kop1"/>
-      </w:pPr>
-      <w:r>
-        <w:t>Opbouwen en uitbreiden dashboard</w:t>
-      </w:r>
-    </w:p>
-    <w:p>
-      <w:pPr>
-        <w:pStyle w:val="Geenafstand"/>
-      </w:pPr>
-      <w:r>
-        <w:t>Een eerste conceptversie van het dashboard is meegeleverd als Power BI Desktop bestand (.pbi</w:t>
-      </w:r>
-      <w:r>
-        <w:t>t</w:t>
-      </w:r>
-      <w:r>
-        <w:t>).</w:t>
-      </w:r>
-      <w:r>
-        <w:t xml:space="preserve"> Hiervoor is Power BI Desktop vereist, welke gratis gedownload kan worden in de Microsoft Store (geen administratorrechten vereist).</w:t>
-      </w:r>
-      <w:r>
-        <w:t xml:space="preserve"> D</w:t>
-      </w:r>
-      <w:r>
-        <w:t>it voorbeeld</w:t>
-      </w:r>
-      <w:r>
-        <w:t xml:space="preserve"> kan direct functioneel gemaakt worden door het invoeren van de juiste database</w:t>
-      </w:r>
-      <w:r>
-        <w:t xml:space="preserve">, of als voorbeeld voor een </w:t>
-      </w:r>
-      <w:r>
-        <w:t xml:space="preserve">eigen opbouw. Verder kan de datastructuur ook simpel ingeladen worden in een eigen softwarepakket (Qliksense, </w:t>
-      </w:r>
-      <w:r>
-        <w:t xml:space="preserve">Swing, enz.); gebruik hiervoor de weergavetabellen, herkenbaar aan de prefix </w:t>
-      </w:r>
+        <w:t>hpz</w:t>
+      </w:r>
+      <w:proofErr w:type="spellEnd"/>
       <w:r>
         <w:rPr>
           <w:i/>
           <w:iCs/>
         </w:rPr>
-        <w:t>vw_</w:t>
+        <w:t>_</w:t>
+      </w:r>
+      <w:r>
+        <w:t xml:space="preserve">. </w:t>
+      </w:r>
+      <w:r>
+        <w:t xml:space="preserve">De eerste elementen zijn landelijk gelijk, de laatste elementen kunnen per GGD verschillen. </w:t>
+      </w:r>
+      <w:r>
+        <w:t xml:space="preserve">Daarom worden deze dynamisch toegevoegd vanuit de exports van </w:t>
+      </w:r>
+      <w:proofErr w:type="spellStart"/>
+      <w:r>
+        <w:t>HPZone</w:t>
+      </w:r>
+      <w:proofErr w:type="spellEnd"/>
+      <w:r>
+        <w:t>.</w:t>
+      </w:r>
+    </w:p>
+    <w:p>
+      <w:pPr>
+        <w:pStyle w:val="Geenafstand"/>
+      </w:pPr>
+    </w:p>
+    <w:p>
+      <w:pPr>
+        <w:pStyle w:val="Geenafstand"/>
+      </w:pPr>
+      <w:r>
+        <w:t>Laad de meegeleverde, of eigen</w:t>
+      </w:r>
+      <w:r>
+        <w:t xml:space="preserve"> (</w:t>
+      </w:r>
+      <w:proofErr w:type="spellStart"/>
+      <w:r>
+        <w:t>HPZone</w:t>
+      </w:r>
+      <w:proofErr w:type="spellEnd"/>
+      <w:r>
+        <w:t xml:space="preserve"> &gt; Reference &gt; </w:t>
+      </w:r>
+      <w:proofErr w:type="spellStart"/>
+      <w:r>
+        <w:t>Clinical</w:t>
+      </w:r>
+      <w:proofErr w:type="spellEnd"/>
+      <w:r>
+        <w:t>)</w:t>
+      </w:r>
+      <w:r>
+        <w:t xml:space="preserve">, bestanden uit de map export in de </w:t>
+      </w:r>
+      <w:r>
+        <w:t>hierboven gemaakte database.</w:t>
+      </w:r>
+      <w:r>
+        <w:t xml:space="preserve"> </w:t>
+      </w:r>
+      <w:r>
+        <w:t xml:space="preserve">Let hierbij </w:t>
+      </w:r>
+      <w:r>
+        <w:t>vooral bij de onderwerpen, zoals gebruikt bij telefonische vragen (</w:t>
+      </w:r>
+      <w:proofErr w:type="spellStart"/>
+      <w:r>
+        <w:t>enquiries</w:t>
+      </w:r>
+      <w:proofErr w:type="spellEnd"/>
+      <w:r>
+        <w:t>), op het indelen in groepen, indien gewenst.</w:t>
+      </w:r>
+      <w:r>
+        <w:t xml:space="preserve"> Het script </w:t>
+      </w:r>
+      <w:proofErr w:type="spellStart"/>
+      <w:r>
+        <w:t>import_datadump.R</w:t>
+      </w:r>
+      <w:proofErr w:type="spellEnd"/>
+      <w:r>
+        <w:t xml:space="preserve"> kan gebruikt worden om de meegeleverde </w:t>
+      </w:r>
+      <w:proofErr w:type="spellStart"/>
+      <w:r>
+        <w:t>CSV’s</w:t>
+      </w:r>
+      <w:proofErr w:type="spellEnd"/>
+      <w:r>
+        <w:t xml:space="preserve"> snel in te laden. </w:t>
+      </w:r>
+      <w:r>
+        <w:rPr>
+          <w:b/>
+          <w:bCs/>
+        </w:rPr>
+        <w:t xml:space="preserve">Let op: </w:t>
+      </w:r>
+      <w:r>
+        <w:t xml:space="preserve">Voeg nu de </w:t>
+      </w:r>
+      <w:proofErr w:type="spellStart"/>
+      <w:r>
+        <w:t>constraints</w:t>
+      </w:r>
+      <w:proofErr w:type="spellEnd"/>
+      <w:r>
+        <w:t xml:space="preserve"> toe. Dit zijn </w:t>
+      </w:r>
+      <w:r>
+        <w:t>regels 301 t/m 402 in alle_tabellen_samen.sql.</w:t>
+      </w:r>
+    </w:p>
+    <w:p>
+      <w:pPr>
+        <w:pStyle w:val="Kop1"/>
+      </w:pPr>
+      <w:r>
+        <w:t>Configureren R-script</w:t>
+      </w:r>
+    </w:p>
+    <w:p>
+      <w:r>
+        <w:t xml:space="preserve">Het inladen vanuit </w:t>
+      </w:r>
+      <w:proofErr w:type="spellStart"/>
+      <w:r>
+        <w:t>HPZone</w:t>
+      </w:r>
+      <w:proofErr w:type="spellEnd"/>
+      <w:r>
+        <w:t xml:space="preserve"> kan via 2 R-scripts. Eén script is bedoeld om gebruikt te worden met SQL Server</w:t>
+      </w:r>
+      <w:r>
+        <w:t xml:space="preserve"> Integration Services</w:t>
+      </w:r>
+      <w:r>
+        <w:t xml:space="preserve"> (</w:t>
+      </w:r>
+      <w:proofErr w:type="spellStart"/>
+      <w:r>
+        <w:t>preparatie_HPZone_export.R</w:t>
+      </w:r>
+      <w:proofErr w:type="spellEnd"/>
+      <w:r>
+        <w:t xml:space="preserve">), en zet de </w:t>
+      </w:r>
+      <w:proofErr w:type="spellStart"/>
+      <w:r>
+        <w:t>HPZone</w:t>
+      </w:r>
+      <w:proofErr w:type="spellEnd"/>
+      <w:r>
+        <w:t>-bestanden om in een CSV-formaat wat deze software prettig vindt. In dit script hoeft alleen de uitvoer</w:t>
+      </w:r>
+      <w:r>
+        <w:t>locatie opgegeven te worden. Het andere script</w:t>
+      </w:r>
+      <w:r>
+        <w:t xml:space="preserve"> (data </w:t>
+      </w:r>
+      <w:proofErr w:type="spellStart"/>
+      <w:r>
+        <w:t>HPZone</w:t>
+      </w:r>
+      <w:proofErr w:type="spellEnd"/>
+      <w:r>
+        <w:t xml:space="preserve"> </w:t>
+      </w:r>
+      <w:proofErr w:type="spellStart"/>
+      <w:r>
+        <w:t>inladen.R</w:t>
+      </w:r>
+      <w:proofErr w:type="spellEnd"/>
+      <w:r>
+        <w:t>)</w:t>
+      </w:r>
+      <w:r>
+        <w:t xml:space="preserve"> maakt zelf een verbinding met de server en voegt de data toe/aan. Hierbij </w:t>
+      </w:r>
+      <w:r>
+        <w:t xml:space="preserve">hoeft alleen het adres van de server ingegeven te worden, plus eventuele inloggegevens. N.B.: </w:t>
+      </w:r>
+      <w:r>
+        <w:t>De</w:t>
+      </w:r>
+      <w:r>
+        <w:t xml:space="preserve"> gebruikte </w:t>
+      </w:r>
+      <w:r>
+        <w:t>packages kunnen gebruik maken van de huidige gebruiker binnen Windows, dus beveiliging op persoonsniveau is mogelijk.</w:t>
+      </w:r>
+      <w:r>
+        <w:t xml:space="preserve"> (Zie ook de documentatie: </w:t>
+      </w:r>
+      <w:r>
+        <w:t>https://cran.r-project.org/web/packages/odbc/index.html</w:t>
+      </w:r>
+      <w:r>
+        <w:t>)</w:t>
+      </w:r>
+    </w:p>
+    <w:p>
+      <w:pPr>
+        <w:pStyle w:val="Kop1"/>
+      </w:pPr>
+      <w:r>
+        <w:t xml:space="preserve">Inladen data </w:t>
+      </w:r>
+      <w:proofErr w:type="spellStart"/>
+      <w:r>
+        <w:t>HPZone</w:t>
+      </w:r>
+      <w:proofErr w:type="spellEnd"/>
+    </w:p>
+    <w:p>
+      <w:pPr>
+        <w:pStyle w:val="Geenafstand"/>
+      </w:pPr>
+      <w:r>
+        <w:t xml:space="preserve">Data vanuit </w:t>
+      </w:r>
+      <w:proofErr w:type="spellStart"/>
+      <w:r>
+        <w:t>HPZone</w:t>
+      </w:r>
+      <w:proofErr w:type="spellEnd"/>
+      <w:r>
+        <w:t xml:space="preserve"> kan momenteel enkel geëxporteerd worden</w:t>
+      </w:r>
+      <w:r>
+        <w:t xml:space="preserve"> met een persoonlijke account. Daarom is een handmatige actie vereist om de data te verversen. Download de cases, </w:t>
+      </w:r>
+      <w:proofErr w:type="spellStart"/>
+      <w:r>
+        <w:t>situations</w:t>
+      </w:r>
+      <w:proofErr w:type="spellEnd"/>
+      <w:r>
+        <w:t xml:space="preserve"> en </w:t>
+      </w:r>
+      <w:proofErr w:type="spellStart"/>
+      <w:r>
+        <w:t>enquiries</w:t>
+      </w:r>
+      <w:proofErr w:type="spellEnd"/>
+      <w:r>
+        <w:t xml:space="preserve"> van het gewenste tijdvak en voer deze door het script.</w:t>
+      </w:r>
+      <w:r>
+        <w:t xml:space="preserve"> (Zie de scripts zelf voor aanwijzingen.)</w:t>
+      </w:r>
+      <w:r>
+        <w:t xml:space="preserve"> Als er éénmaal een database is opgebouwd hoeven alleen de aangepaste en nieuwe cases toegevoegd te worden, waardoor een tijdvak van de laatste paar maanden meestal afdoende is.</w:t>
+      </w:r>
+      <w:r>
+        <w:t xml:space="preserve"> </w:t>
+      </w:r>
+    </w:p>
+    <w:p>
+      <w:pPr>
+        <w:pStyle w:val="Geenafstand"/>
+      </w:pPr>
+    </w:p>
+    <w:p>
+      <w:pPr>
+        <w:pStyle w:val="Kop1"/>
+      </w:pPr>
+      <w:r>
+        <w:t>Opbouwen en uitbreiden dashboard</w:t>
+      </w:r>
+    </w:p>
+    <w:p>
+      <w:pPr>
+        <w:pStyle w:val="Geenafstand"/>
+      </w:pPr>
+      <w:r>
+        <w:t>Een eerste conceptversie van het dashboard is meegeleverd als Power BI Desktop bestand (.</w:t>
+      </w:r>
+      <w:proofErr w:type="spellStart"/>
+      <w:r>
+        <w:t>pbi</w:t>
+      </w:r>
+      <w:r>
+        <w:t>t</w:t>
+      </w:r>
+      <w:proofErr w:type="spellEnd"/>
+      <w:r>
+        <w:t>).</w:t>
+      </w:r>
+      <w:r>
+        <w:t xml:space="preserve"> Hiervoor is Power BI Desktop vereist, welke gratis gedownload kan worden in de Microsoft Store (geen administratorrechten vereist).</w:t>
+      </w:r>
+      <w:r>
+        <w:t xml:space="preserve"> D</w:t>
+      </w:r>
+      <w:r>
+        <w:t>it voorbeeld</w:t>
+      </w:r>
+      <w:r>
+        <w:t xml:space="preserve"> kan direct functioneel gemaakt worden door het invoeren van de juiste database</w:t>
+      </w:r>
+      <w:r>
+        <w:t xml:space="preserve">, of als voorbeeld voor een </w:t>
+      </w:r>
+      <w:r>
+        <w:t>eigen opbouw. Verder kan de datastructuur ook simpel ingeladen worden in een eigen softwarepakket (</w:t>
+      </w:r>
+      <w:proofErr w:type="spellStart"/>
+      <w:r>
+        <w:t>Qliksense</w:t>
+      </w:r>
+      <w:proofErr w:type="spellEnd"/>
+      <w:r>
+        <w:t xml:space="preserve">, </w:t>
+      </w:r>
+      <w:r>
+        <w:t xml:space="preserve">Swing, enz.); gebruik hiervoor de weergavetabellen, herkenbaar aan de prefix </w:t>
+      </w:r>
+      <w:proofErr w:type="spellStart"/>
+      <w:r>
+        <w:rPr>
+          <w:i/>
+          <w:iCs/>
+        </w:rPr>
+        <w:t>vw</w:t>
+      </w:r>
+      <w:proofErr w:type="spellEnd"/>
+      <w:r>
+        <w:rPr>
+          <w:i/>
+          <w:iCs/>
+        </w:rPr>
+        <w:t>_</w:t>
       </w:r>
       <w:r>
         <w:t>.</w:t>
@@ -450,6 +696,7 @@
       <w:r>
         <w:t xml:space="preserve"> en </w:t>
       </w:r>
+      <w:proofErr w:type="spellStart"/>
       <w:r>
         <w:rPr>
           <w:i/>
@@ -457,8 +704,25 @@
         </w:rPr>
         <w:t>odbc</w:t>
       </w:r>
-      <w:r>
-        <w:t>. Hier kunnen makkelijk queries worden uitgevoerd. Zo kunnen de uitbraken (situations) van de laatste 6 weken opgevraagd worden met:</w:t>
+      <w:proofErr w:type="spellEnd"/>
+      <w:r>
+        <w:t xml:space="preserve">. Hier kunnen makkelijk </w:t>
+      </w:r>
+      <w:proofErr w:type="spellStart"/>
+      <w:r>
+        <w:t>queries</w:t>
+      </w:r>
+      <w:proofErr w:type="spellEnd"/>
+      <w:r>
+        <w:t xml:space="preserve"> worden uitgevoerd. Zo kunnen de uitbraken (</w:t>
+      </w:r>
+      <w:proofErr w:type="spellStart"/>
+      <w:r>
+        <w:t>situations</w:t>
+      </w:r>
+      <w:proofErr w:type="spellEnd"/>
+      <w:r>
+        <w:t>) van de laatste 6 weken opgevraagd worden met:</w:t>
       </w:r>
     </w:p>
     <w:p>
@@ -473,6 +737,7 @@
           <w:lang w:val="en-GB"/>
         </w:rPr>
       </w:pPr>
+      <w:proofErr w:type="spellStart"/>
       <w:r>
         <w:rPr>
           <w:lang w:val="en-GB"/>
@@ -483,7 +748,42 @@
         <w:rPr>
           <w:lang w:val="en-GB"/>
         </w:rPr>
-        <w:t xml:space="preserve">itbraken = dbGetQuery(connection, “SELECT * FROM vw_situations </w:t>
+        <w:t>itbraken</w:t>
+      </w:r>
+      <w:proofErr w:type="spellEnd"/>
+      <w:r>
+        <w:rPr>
+          <w:lang w:val="en-GB"/>
+        </w:rPr>
+        <w:t xml:space="preserve"> = </w:t>
+      </w:r>
+      <w:proofErr w:type="spellStart"/>
+      <w:r>
+        <w:rPr>
+          <w:lang w:val="en-GB"/>
+        </w:rPr>
+        <w:t>dbGetQuery</w:t>
+      </w:r>
+      <w:proofErr w:type="spellEnd"/>
+      <w:r>
+        <w:rPr>
+          <w:lang w:val="en-GB"/>
+        </w:rPr>
+        <w:t xml:space="preserve">(connection, “SELECT * FROM </w:t>
+      </w:r>
+      <w:proofErr w:type="spellStart"/>
+      <w:r>
+        <w:rPr>
+          <w:lang w:val="en-GB"/>
+        </w:rPr>
+        <w:t>vw_situations</w:t>
+      </w:r>
+      <w:proofErr w:type="spellEnd"/>
+      <w:r>
+        <w:rPr>
+          <w:lang w:val="en-GB"/>
+        </w:rPr>
+        <w:t xml:space="preserve"> </w:t>
       </w:r>
       <w:r>
         <w:rPr>
@@ -562,7 +862,7 @@
 </file>
 
 <file path=word/endnotes.xml><?xml version="1.0" encoding="utf-8"?>
-<w:endnotes xmlns:wpc="http://schemas.microsoft.com/office/word/2010/wordprocessingCanvas" xmlns:cx="http://schemas.microsoft.com/office/drawing/2014/chartex" xmlns:cx1="http://schemas.microsoft.com/office/drawing/2015/9/8/chartex" xmlns:cx2="http://schemas.microsoft.com/office/drawing/2015/10/21/chartex" xmlns:cx3="http://schemas.microsoft.com/office/drawing/2016/5/9/chartex" xmlns:cx4="http://schemas.microsoft.com/office/drawing/2016/5/10/chartex" xmlns:cx5="http://schemas.microsoft.com/office/drawing/2016/5/11/chartex" xmlns:cx6="http://schemas.microsoft.com/office/drawing/2016/5/12/chartex" xmlns:cx7="http://schemas.microsoft.com/office/drawing/2016/5/13/chartex" xmlns:cx8="http://schemas.microsoft.com/office/drawing/2016/5/14/chartex" xmlns:mc="http://schemas.openxmlformats.org/markup-compatibility/2006" xmlns:aink="http://schemas.microsoft.com/office/drawing/2016/ink" xmlns:am3d="http://schemas.microsoft.com/office/drawing/2017/model3d" xmlns:o="urn:schemas-microsoft-com:office:office" xmlns:oel="http://schemas.microsoft.com/office/2019/extlst" xmlns:r="http://schemas.openxmlformats.org/officeDocument/2006/relationships" xmlns:m="http://schemas.openxmlformats.org/officeDocument/2006/math" xmlns:v="urn:schemas-microsoft-com:vml" xmlns:wp14="http://schemas.microsoft.com/office/word/2010/wordprocessingDrawing" xmlns:wp="http://schemas.openxmlformats.org/drawingml/2006/wordprocessingDrawing" xmlns:w10="urn:schemas-microsoft-com:office:word" xmlns:w="http://schemas.openxmlformats.org/wordprocessingml/2006/main" xmlns:w14="http://schemas.microsoft.com/office/word/2010/wordml" xmlns:w15="http://schemas.microsoft.com/office/word/2012/wordml" xmlns:w16cex="http://schemas.microsoft.com/office/word/2018/wordml/cex" xmlns:w16cid="http://schemas.microsoft.com/office/word/2016/wordml/cid" xmlns:w16="http://schemas.microsoft.com/office/word/2018/wordml" xmlns:w16sdtdh="http://schemas.microsoft.com/office/word/2020/wordml/sdtdatahash" xmlns:w16se="http://schemas.microsoft.com/office/word/2015/wordml/symex" xmlns:wpg="http://schemas.microsoft.com/office/word/2010/wordprocessingGroup" xmlns:wpi="http://schemas.microsoft.com/office/word/2010/wordprocessingInk" xmlns:wne="http://schemas.microsoft.com/office/word/2006/wordml" xmlns:wps="http://schemas.microsoft.com/office/word/2010/wordprocessingShape" mc:Ignorable="w14 w15 w16se w16cid w16 w16cex w16sdtdh wp14">
+<w:endnotes xmlns:wpc="http://schemas.microsoft.com/office/word/2010/wordprocessingCanvas" xmlns:cx="http://schemas.microsoft.com/office/drawing/2014/chartex" xmlns:cx1="http://schemas.microsoft.com/office/drawing/2015/9/8/chartex" xmlns:cx2="http://schemas.microsoft.com/office/drawing/2015/10/21/chartex" xmlns:cx3="http://schemas.microsoft.com/office/drawing/2016/5/9/chartex" xmlns:cx4="http://schemas.microsoft.com/office/drawing/2016/5/10/chartex" xmlns:cx5="http://schemas.microsoft.com/office/drawing/2016/5/11/chartex" xmlns:cx6="http://schemas.microsoft.com/office/drawing/2016/5/12/chartex" xmlns:cx7="http://schemas.microsoft.com/office/drawing/2016/5/13/chartex" xmlns:cx8="http://schemas.microsoft.com/office/drawing/2016/5/14/chartex" xmlns:mc="http://schemas.openxmlformats.org/markup-compatibility/2006" xmlns:aink="http://schemas.microsoft.com/office/drawing/2016/ink" xmlns:am3d="http://schemas.microsoft.com/office/drawing/2017/model3d" xmlns:o="urn:schemas-microsoft-com:office:office" xmlns:oel="http://schemas.microsoft.com/office/2019/extlst" xmlns:r="http://schemas.openxmlformats.org/officeDocument/2006/relationships" xmlns:m="http://schemas.openxmlformats.org/officeDocument/2006/math" xmlns:v="urn:schemas-microsoft-com:vml" xmlns:wp14="http://schemas.microsoft.com/office/word/2010/wordprocessingDrawing" xmlns:wp="http://schemas.openxmlformats.org/drawingml/2006/wordprocessingDrawing" xmlns:w10="urn:schemas-microsoft-com:office:word" xmlns:w="http://schemas.openxmlformats.org/wordprocessingml/2006/main" xmlns:w14="http://schemas.microsoft.com/office/word/2010/wordml" xmlns:w15="http://schemas.microsoft.com/office/word/2012/wordml" xmlns:w16cex="http://schemas.microsoft.com/office/word/2018/wordml/cex" xmlns:w16cid="http://schemas.microsoft.com/office/word/2016/wordml/cid" xmlns:w16="http://schemas.microsoft.com/office/word/2018/wordml" xmlns:w16du="http://schemas.microsoft.com/office/word/2023/wordml/word16du" xmlns:w16sdtdh="http://schemas.microsoft.com/office/word/2020/wordml/sdtdatahash" xmlns:w16se="http://schemas.microsoft.com/office/word/2015/wordml/symex" xmlns:wpg="http://schemas.microsoft.com/office/word/2010/wordprocessingGroup" xmlns:wpi="http://schemas.microsoft.com/office/word/2010/wordprocessingInk" xmlns:wne="http://schemas.microsoft.com/office/word/2006/wordml" xmlns:wps="http://schemas.microsoft.com/office/word/2010/wordprocessingShape" mc:Ignorable="w14 w15 w16se w16cid w16 w16cex w16sdtdh w16du wp14">
   <w:endnote w:type="separator" w:id="-1">
     <w:p>
       <w:pPr>
@@ -587,7 +887,7 @@
 </file>
 
 <file path=word/footer1.xml><?xml version="1.0" encoding="utf-8"?>
-<w:ftr xmlns:wpc="http://schemas.microsoft.com/office/word/2010/wordprocessingCanvas" xmlns:cx="http://schemas.microsoft.com/office/drawing/2014/chartex" xmlns:cx1="http://schemas.microsoft.com/office/drawing/2015/9/8/chartex" xmlns:cx2="http://schemas.microsoft.com/office/drawing/2015/10/21/chartex" xmlns:cx3="http://schemas.microsoft.com/office/drawing/2016/5/9/chartex" xmlns:cx4="http://schemas.microsoft.com/office/drawing/2016/5/10/chartex" xmlns:cx5="http://schemas.microsoft.com/office/drawing/2016/5/11/chartex" xmlns:cx6="http://schemas.microsoft.com/office/drawing/2016/5/12/chartex" xmlns:cx7="http://schemas.microsoft.com/office/drawing/2016/5/13/chartex" xmlns:cx8="http://schemas.microsoft.com/office/drawing/2016/5/14/chartex" xmlns:mc="http://schemas.openxmlformats.org/markup-compatibility/2006" xmlns:aink="http://schemas.microsoft.com/office/drawing/2016/ink" xmlns:am3d="http://schemas.microsoft.com/office/drawing/2017/model3d" xmlns:o="urn:schemas-microsoft-com:office:office" xmlns:oel="http://schemas.microsoft.com/office/2019/extlst" xmlns:r="http://schemas.openxmlformats.org/officeDocument/2006/relationships" xmlns:m="http://schemas.openxmlformats.org/officeDocument/2006/math" xmlns:v="urn:schemas-microsoft-com:vml" xmlns:wp14="http://schemas.microsoft.com/office/word/2010/wordprocessingDrawing" xmlns:wp="http://schemas.openxmlformats.org/drawingml/2006/wordprocessingDrawing" xmlns:w10="urn:schemas-microsoft-com:office:word" xmlns:w="http://schemas.openxmlformats.org/wordprocessingml/2006/main" xmlns:w14="http://schemas.microsoft.com/office/word/2010/wordml" xmlns:w15="http://schemas.microsoft.com/office/word/2012/wordml" xmlns:w16cex="http://schemas.microsoft.com/office/word/2018/wordml/cex" xmlns:w16cid="http://schemas.microsoft.com/office/word/2016/wordml/cid" xmlns:w16="http://schemas.microsoft.com/office/word/2018/wordml" xmlns:w16sdtdh="http://schemas.microsoft.com/office/word/2020/wordml/sdtdatahash" xmlns:w16se="http://schemas.microsoft.com/office/word/2015/wordml/symex" xmlns:wpg="http://schemas.microsoft.com/office/word/2010/wordprocessingGroup" xmlns:wpi="http://schemas.microsoft.com/office/word/2010/wordprocessingInk" xmlns:wne="http://schemas.microsoft.com/office/word/2006/wordml" xmlns:wps="http://schemas.microsoft.com/office/word/2010/wordprocessingShape" mc:Ignorable="w14 w15 w16se w16cid w16 w16cex w16sdtdh wp14">
+<w:ftr xmlns:wpc="http://schemas.microsoft.com/office/word/2010/wordprocessingCanvas" xmlns:cx="http://schemas.microsoft.com/office/drawing/2014/chartex" xmlns:cx1="http://schemas.microsoft.com/office/drawing/2015/9/8/chartex" xmlns:cx2="http://schemas.microsoft.com/office/drawing/2015/10/21/chartex" xmlns:cx3="http://schemas.microsoft.com/office/drawing/2016/5/9/chartex" xmlns:cx4="http://schemas.microsoft.com/office/drawing/2016/5/10/chartex" xmlns:cx5="http://schemas.microsoft.com/office/drawing/2016/5/11/chartex" xmlns:cx6="http://schemas.microsoft.com/office/drawing/2016/5/12/chartex" xmlns:cx7="http://schemas.microsoft.com/office/drawing/2016/5/13/chartex" xmlns:cx8="http://schemas.microsoft.com/office/drawing/2016/5/14/chartex" xmlns:mc="http://schemas.openxmlformats.org/markup-compatibility/2006" xmlns:aink="http://schemas.microsoft.com/office/drawing/2016/ink" xmlns:am3d="http://schemas.microsoft.com/office/drawing/2017/model3d" xmlns:o="urn:schemas-microsoft-com:office:office" xmlns:oel="http://schemas.microsoft.com/office/2019/extlst" xmlns:r="http://schemas.openxmlformats.org/officeDocument/2006/relationships" xmlns:m="http://schemas.openxmlformats.org/officeDocument/2006/math" xmlns:v="urn:schemas-microsoft-com:vml" xmlns:wp14="http://schemas.microsoft.com/office/word/2010/wordprocessingDrawing" xmlns:wp="http://schemas.openxmlformats.org/drawingml/2006/wordprocessingDrawing" xmlns:w10="urn:schemas-microsoft-com:office:word" xmlns:w="http://schemas.openxmlformats.org/wordprocessingml/2006/main" xmlns:w14="http://schemas.microsoft.com/office/word/2010/wordml" xmlns:w15="http://schemas.microsoft.com/office/word/2012/wordml" xmlns:w16cex="http://schemas.microsoft.com/office/word/2018/wordml/cex" xmlns:w16cid="http://schemas.microsoft.com/office/word/2016/wordml/cid" xmlns:w16="http://schemas.microsoft.com/office/word/2018/wordml" xmlns:w16du="http://schemas.microsoft.com/office/word/2023/wordml/word16du" xmlns:w16sdtdh="http://schemas.microsoft.com/office/word/2020/wordml/sdtdatahash" xmlns:w16se="http://schemas.microsoft.com/office/word/2015/wordml/symex" xmlns:wpg="http://schemas.microsoft.com/office/word/2010/wordprocessingGroup" xmlns:wpi="http://schemas.microsoft.com/office/word/2010/wordprocessingInk" xmlns:wne="http://schemas.microsoft.com/office/word/2006/wordml" xmlns:wps="http://schemas.microsoft.com/office/word/2010/wordprocessingShape" mc:Ignorable="w14 w15 w16se w16cid w16 w16cex w16sdtdh w16du wp14">
   <w:p>
     <w:pPr>
       <w:pStyle w:val="Voettekst"/>
@@ -717,7 +1017,7 @@
 </file>
 
 <file path=word/footer2.xml><?xml version="1.0" encoding="utf-8"?>
-<w:ftr xmlns:wpc="http://schemas.microsoft.com/office/word/2010/wordprocessingCanvas" xmlns:cx="http://schemas.microsoft.com/office/drawing/2014/chartex" xmlns:cx1="http://schemas.microsoft.com/office/drawing/2015/9/8/chartex" xmlns:cx2="http://schemas.microsoft.com/office/drawing/2015/10/21/chartex" xmlns:cx3="http://schemas.microsoft.com/office/drawing/2016/5/9/chartex" xmlns:cx4="http://schemas.microsoft.com/office/drawing/2016/5/10/chartex" xmlns:cx5="http://schemas.microsoft.com/office/drawing/2016/5/11/chartex" xmlns:cx6="http://schemas.microsoft.com/office/drawing/2016/5/12/chartex" xmlns:cx7="http://schemas.microsoft.com/office/drawing/2016/5/13/chartex" xmlns:cx8="http://schemas.microsoft.com/office/drawing/2016/5/14/chartex" xmlns:mc="http://schemas.openxmlformats.org/markup-compatibility/2006" xmlns:aink="http://schemas.microsoft.com/office/drawing/2016/ink" xmlns:am3d="http://schemas.microsoft.com/office/drawing/2017/model3d" xmlns:o="urn:schemas-microsoft-com:office:office" xmlns:oel="http://schemas.microsoft.com/office/2019/extlst" xmlns:r="http://schemas.openxmlformats.org/officeDocument/2006/relationships" xmlns:m="http://schemas.openxmlformats.org/officeDocument/2006/math" xmlns:v="urn:schemas-microsoft-com:vml" xmlns:wp14="http://schemas.microsoft.com/office/word/2010/wordprocessingDrawing" xmlns:wp="http://schemas.openxmlformats.org/drawingml/2006/wordprocessingDrawing" xmlns:w10="urn:schemas-microsoft-com:office:word" xmlns:w="http://schemas.openxmlformats.org/wordprocessingml/2006/main" xmlns:w14="http://schemas.microsoft.com/office/word/2010/wordml" xmlns:w15="http://schemas.microsoft.com/office/word/2012/wordml" xmlns:w16cex="http://schemas.microsoft.com/office/word/2018/wordml/cex" xmlns:w16cid="http://schemas.microsoft.com/office/word/2016/wordml/cid" xmlns:w16="http://schemas.microsoft.com/office/word/2018/wordml" xmlns:w16sdtdh="http://schemas.microsoft.com/office/word/2020/wordml/sdtdatahash" xmlns:w16se="http://schemas.microsoft.com/office/word/2015/wordml/symex" xmlns:wpg="http://schemas.microsoft.com/office/word/2010/wordprocessingGroup" xmlns:wpi="http://schemas.microsoft.com/office/word/2010/wordprocessingInk" xmlns:wne="http://schemas.microsoft.com/office/word/2006/wordml" xmlns:wps="http://schemas.microsoft.com/office/word/2010/wordprocessingShape" mc:Ignorable="w14 w15 w16se w16cid w16 w16cex w16sdtdh wp14">
+<w:ftr xmlns:wpc="http://schemas.microsoft.com/office/word/2010/wordprocessingCanvas" xmlns:cx="http://schemas.microsoft.com/office/drawing/2014/chartex" xmlns:cx1="http://schemas.microsoft.com/office/drawing/2015/9/8/chartex" xmlns:cx2="http://schemas.microsoft.com/office/drawing/2015/10/21/chartex" xmlns:cx3="http://schemas.microsoft.com/office/drawing/2016/5/9/chartex" xmlns:cx4="http://schemas.microsoft.com/office/drawing/2016/5/10/chartex" xmlns:cx5="http://schemas.microsoft.com/office/drawing/2016/5/11/chartex" xmlns:cx6="http://schemas.microsoft.com/office/drawing/2016/5/12/chartex" xmlns:cx7="http://schemas.microsoft.com/office/drawing/2016/5/13/chartex" xmlns:cx8="http://schemas.microsoft.com/office/drawing/2016/5/14/chartex" xmlns:mc="http://schemas.openxmlformats.org/markup-compatibility/2006" xmlns:aink="http://schemas.microsoft.com/office/drawing/2016/ink" xmlns:am3d="http://schemas.microsoft.com/office/drawing/2017/model3d" xmlns:o="urn:schemas-microsoft-com:office:office" xmlns:oel="http://schemas.microsoft.com/office/2019/extlst" xmlns:r="http://schemas.openxmlformats.org/officeDocument/2006/relationships" xmlns:m="http://schemas.openxmlformats.org/officeDocument/2006/math" xmlns:v="urn:schemas-microsoft-com:vml" xmlns:wp14="http://schemas.microsoft.com/office/word/2010/wordprocessingDrawing" xmlns:wp="http://schemas.openxmlformats.org/drawingml/2006/wordprocessingDrawing" xmlns:w10="urn:schemas-microsoft-com:office:word" xmlns:w="http://schemas.openxmlformats.org/wordprocessingml/2006/main" xmlns:w14="http://schemas.microsoft.com/office/word/2010/wordml" xmlns:w15="http://schemas.microsoft.com/office/word/2012/wordml" xmlns:w16cex="http://schemas.microsoft.com/office/word/2018/wordml/cex" xmlns:w16cid="http://schemas.microsoft.com/office/word/2016/wordml/cid" xmlns:w16="http://schemas.microsoft.com/office/word/2018/wordml" xmlns:w16du="http://schemas.microsoft.com/office/word/2023/wordml/word16du" xmlns:w16sdtdh="http://schemas.microsoft.com/office/word/2020/wordml/sdtdatahash" xmlns:w16se="http://schemas.microsoft.com/office/word/2015/wordml/symex" xmlns:wpg="http://schemas.microsoft.com/office/word/2010/wordprocessingGroup" xmlns:wpi="http://schemas.microsoft.com/office/word/2010/wordprocessingInk" xmlns:wne="http://schemas.microsoft.com/office/word/2006/wordml" xmlns:wps="http://schemas.microsoft.com/office/word/2010/wordprocessingShape" mc:Ignorable="w14 w15 w16se w16cid w16 w16cex w16sdtdh w16du wp14">
   <w:p>
     <w:pPr>
       <w:pStyle w:val="Voettekst"/>
@@ -847,7 +1147,7 @@
 </file>
 
 <file path=word/footer3.xml><?xml version="1.0" encoding="utf-8"?>
-<w:ftr xmlns:wpc="http://schemas.microsoft.com/office/word/2010/wordprocessingCanvas" xmlns:cx="http://schemas.microsoft.com/office/drawing/2014/chartex" xmlns:cx1="http://schemas.microsoft.com/office/drawing/2015/9/8/chartex" xmlns:cx2="http://schemas.microsoft.com/office/drawing/2015/10/21/chartex" xmlns:cx3="http://schemas.microsoft.com/office/drawing/2016/5/9/chartex" xmlns:cx4="http://schemas.microsoft.com/office/drawing/2016/5/10/chartex" xmlns:cx5="http://schemas.microsoft.com/office/drawing/2016/5/11/chartex" xmlns:cx6="http://schemas.microsoft.com/office/drawing/2016/5/12/chartex" xmlns:cx7="http://schemas.microsoft.com/office/drawing/2016/5/13/chartex" xmlns:cx8="http://schemas.microsoft.com/office/drawing/2016/5/14/chartex" xmlns:mc="http://schemas.openxmlformats.org/markup-compatibility/2006" xmlns:aink="http://schemas.microsoft.com/office/drawing/2016/ink" xmlns:am3d="http://schemas.microsoft.com/office/drawing/2017/model3d" xmlns:o="urn:schemas-microsoft-com:office:office" xmlns:oel="http://schemas.microsoft.com/office/2019/extlst" xmlns:r="http://schemas.openxmlformats.org/officeDocument/2006/relationships" xmlns:m="http://schemas.openxmlformats.org/officeDocument/2006/math" xmlns:v="urn:schemas-microsoft-com:vml" xmlns:wp14="http://schemas.microsoft.com/office/word/2010/wordprocessingDrawing" xmlns:wp="http://schemas.openxmlformats.org/drawingml/2006/wordprocessingDrawing" xmlns:w10="urn:schemas-microsoft-com:office:word" xmlns:w="http://schemas.openxmlformats.org/wordprocessingml/2006/main" xmlns:w14="http://schemas.microsoft.com/office/word/2010/wordml" xmlns:w15="http://schemas.microsoft.com/office/word/2012/wordml" xmlns:w16cex="http://schemas.microsoft.com/office/word/2018/wordml/cex" xmlns:w16cid="http://schemas.microsoft.com/office/word/2016/wordml/cid" xmlns:w16="http://schemas.microsoft.com/office/word/2018/wordml" xmlns:w16sdtdh="http://schemas.microsoft.com/office/word/2020/wordml/sdtdatahash" xmlns:w16se="http://schemas.microsoft.com/office/word/2015/wordml/symex" xmlns:wpg="http://schemas.microsoft.com/office/word/2010/wordprocessingGroup" xmlns:wpi="http://schemas.microsoft.com/office/word/2010/wordprocessingInk" xmlns:wne="http://schemas.microsoft.com/office/word/2006/wordml" xmlns:wps="http://schemas.microsoft.com/office/word/2010/wordprocessingShape" mc:Ignorable="w14 w15 w16se w16cid w16 w16cex w16sdtdh wp14">
+<w:ftr xmlns:wpc="http://schemas.microsoft.com/office/word/2010/wordprocessingCanvas" xmlns:cx="http://schemas.microsoft.com/office/drawing/2014/chartex" xmlns:cx1="http://schemas.microsoft.com/office/drawing/2015/9/8/chartex" xmlns:cx2="http://schemas.microsoft.com/office/drawing/2015/10/21/chartex" xmlns:cx3="http://schemas.microsoft.com/office/drawing/2016/5/9/chartex" xmlns:cx4="http://schemas.microsoft.com/office/drawing/2016/5/10/chartex" xmlns:cx5="http://schemas.microsoft.com/office/drawing/2016/5/11/chartex" xmlns:cx6="http://schemas.microsoft.com/office/drawing/2016/5/12/chartex" xmlns:cx7="http://schemas.microsoft.com/office/drawing/2016/5/13/chartex" xmlns:cx8="http://schemas.microsoft.com/office/drawing/2016/5/14/chartex" xmlns:mc="http://schemas.openxmlformats.org/markup-compatibility/2006" xmlns:aink="http://schemas.microsoft.com/office/drawing/2016/ink" xmlns:am3d="http://schemas.microsoft.com/office/drawing/2017/model3d" xmlns:o="urn:schemas-microsoft-com:office:office" xmlns:oel="http://schemas.microsoft.com/office/2019/extlst" xmlns:r="http://schemas.openxmlformats.org/officeDocument/2006/relationships" xmlns:m="http://schemas.openxmlformats.org/officeDocument/2006/math" xmlns:v="urn:schemas-microsoft-com:vml" xmlns:wp14="http://schemas.microsoft.com/office/word/2010/wordprocessingDrawing" xmlns:wp="http://schemas.openxmlformats.org/drawingml/2006/wordprocessingDrawing" xmlns:w10="urn:schemas-microsoft-com:office:word" xmlns:w="http://schemas.openxmlformats.org/wordprocessingml/2006/main" xmlns:w14="http://schemas.microsoft.com/office/word/2010/wordml" xmlns:w15="http://schemas.microsoft.com/office/word/2012/wordml" xmlns:w16cex="http://schemas.microsoft.com/office/word/2018/wordml/cex" xmlns:w16cid="http://schemas.microsoft.com/office/word/2016/wordml/cid" xmlns:w16="http://schemas.microsoft.com/office/word/2018/wordml" xmlns:w16du="http://schemas.microsoft.com/office/word/2023/wordml/word16du" xmlns:w16sdtdh="http://schemas.microsoft.com/office/word/2020/wordml/sdtdatahash" xmlns:w16se="http://schemas.microsoft.com/office/word/2015/wordml/symex" xmlns:wpg="http://schemas.microsoft.com/office/word/2010/wordprocessingGroup" xmlns:wpi="http://schemas.microsoft.com/office/word/2010/wordprocessingInk" xmlns:wne="http://schemas.microsoft.com/office/word/2006/wordml" xmlns:wps="http://schemas.microsoft.com/office/word/2010/wordprocessingShape" mc:Ignorable="w14 w15 w16se w16cid w16 w16cex w16sdtdh w16du wp14">
   <w:p>
     <w:pPr>
       <w:pStyle w:val="Voettekst"/>
@@ -977,7 +1277,7 @@
 </file>
 
 <file path=word/footnotes.xml><?xml version="1.0" encoding="utf-8"?>
-<w:footnotes xmlns:wpc="http://schemas.microsoft.com/office/word/2010/wordprocessingCanvas" xmlns:cx="http://schemas.microsoft.com/office/drawing/2014/chartex" xmlns:cx1="http://schemas.microsoft.com/office/drawing/2015/9/8/chartex" xmlns:cx2="http://schemas.microsoft.com/office/drawing/2015/10/21/chartex" xmlns:cx3="http://schemas.microsoft.com/office/drawing/2016/5/9/chartex" xmlns:cx4="http://schemas.microsoft.com/office/drawing/2016/5/10/chartex" xmlns:cx5="http://schemas.microsoft.com/office/drawing/2016/5/11/chartex" xmlns:cx6="http://schemas.microsoft.com/office/drawing/2016/5/12/chartex" xmlns:cx7="http://schemas.microsoft.com/office/drawing/2016/5/13/chartex" xmlns:cx8="http://schemas.microsoft.com/office/drawing/2016/5/14/chartex" xmlns:mc="http://schemas.openxmlformats.org/markup-compatibility/2006" xmlns:aink="http://schemas.microsoft.com/office/drawing/2016/ink" xmlns:am3d="http://schemas.microsoft.com/office/drawing/2017/model3d" xmlns:o="urn:schemas-microsoft-com:office:office" xmlns:oel="http://schemas.microsoft.com/office/2019/extlst" xmlns:r="http://schemas.openxmlformats.org/officeDocument/2006/relationships" xmlns:m="http://schemas.openxmlformats.org/officeDocument/2006/math" xmlns:v="urn:schemas-microsoft-com:vml" xmlns:wp14="http://schemas.microsoft.com/office/word/2010/wordprocessingDrawing" xmlns:wp="http://schemas.openxmlformats.org/drawingml/2006/wordprocessingDrawing" xmlns:w10="urn:schemas-microsoft-com:office:word" xmlns:w="http://schemas.openxmlformats.org/wordprocessingml/2006/main" xmlns:w14="http://schemas.microsoft.com/office/word/2010/wordml" xmlns:w15="http://schemas.microsoft.com/office/word/2012/wordml" xmlns:w16cex="http://schemas.microsoft.com/office/word/2018/wordml/cex" xmlns:w16cid="http://schemas.microsoft.com/office/word/2016/wordml/cid" xmlns:w16="http://schemas.microsoft.com/office/word/2018/wordml" xmlns:w16sdtdh="http://schemas.microsoft.com/office/word/2020/wordml/sdtdatahash" xmlns:w16se="http://schemas.microsoft.com/office/word/2015/wordml/symex" xmlns:wpg="http://schemas.microsoft.com/office/word/2010/wordprocessingGroup" xmlns:wpi="http://schemas.microsoft.com/office/word/2010/wordprocessingInk" xmlns:wne="http://schemas.microsoft.com/office/word/2006/wordml" xmlns:wps="http://schemas.microsoft.com/office/word/2010/wordprocessingShape" mc:Ignorable="w14 w15 w16se w16cid w16 w16cex w16sdtdh wp14">
+<w:footnotes xmlns:wpc="http://schemas.microsoft.com/office/word/2010/wordprocessingCanvas" xmlns:cx="http://schemas.microsoft.com/office/drawing/2014/chartex" xmlns:cx1="http://schemas.microsoft.com/office/drawing/2015/9/8/chartex" xmlns:cx2="http://schemas.microsoft.com/office/drawing/2015/10/21/chartex" xmlns:cx3="http://schemas.microsoft.com/office/drawing/2016/5/9/chartex" xmlns:cx4="http://schemas.microsoft.com/office/drawing/2016/5/10/chartex" xmlns:cx5="http://schemas.microsoft.com/office/drawing/2016/5/11/chartex" xmlns:cx6="http://schemas.microsoft.com/office/drawing/2016/5/12/chartex" xmlns:cx7="http://schemas.microsoft.com/office/drawing/2016/5/13/chartex" xmlns:cx8="http://schemas.microsoft.com/office/drawing/2016/5/14/chartex" xmlns:mc="http://schemas.openxmlformats.org/markup-compatibility/2006" xmlns:aink="http://schemas.microsoft.com/office/drawing/2016/ink" xmlns:am3d="http://schemas.microsoft.com/office/drawing/2017/model3d" xmlns:o="urn:schemas-microsoft-com:office:office" xmlns:oel="http://schemas.microsoft.com/office/2019/extlst" xmlns:r="http://schemas.openxmlformats.org/officeDocument/2006/relationships" xmlns:m="http://schemas.openxmlformats.org/officeDocument/2006/math" xmlns:v="urn:schemas-microsoft-com:vml" xmlns:wp14="http://schemas.microsoft.com/office/word/2010/wordprocessingDrawing" xmlns:wp="http://schemas.openxmlformats.org/drawingml/2006/wordprocessingDrawing" xmlns:w10="urn:schemas-microsoft-com:office:word" xmlns:w="http://schemas.openxmlformats.org/wordprocessingml/2006/main" xmlns:w14="http://schemas.microsoft.com/office/word/2010/wordml" xmlns:w15="http://schemas.microsoft.com/office/word/2012/wordml" xmlns:w16cex="http://schemas.microsoft.com/office/word/2018/wordml/cex" xmlns:w16cid="http://schemas.microsoft.com/office/word/2016/wordml/cid" xmlns:w16="http://schemas.microsoft.com/office/word/2018/wordml" xmlns:w16du="http://schemas.microsoft.com/office/word/2023/wordml/word16du" xmlns:w16sdtdh="http://schemas.microsoft.com/office/word/2020/wordml/sdtdatahash" xmlns:w16se="http://schemas.microsoft.com/office/word/2015/wordml/symex" xmlns:wpg="http://schemas.microsoft.com/office/word/2010/wordprocessingGroup" xmlns:wpi="http://schemas.microsoft.com/office/word/2010/wordprocessingInk" xmlns:wne="http://schemas.microsoft.com/office/word/2006/wordml" xmlns:wps="http://schemas.microsoft.com/office/word/2010/wordprocessingShape" mc:Ignorable="w14 w15 w16se w16cid w16 w16cex w16sdtdh w16du wp14">
   <w:footnote w:type="separator" w:id="-1">
     <w:p>
       <w:pPr>
@@ -1002,7 +1302,7 @@
 </file>
 
 <file path=word/numbering.xml><?xml version="1.0" encoding="utf-8"?>
-<w:numbering xmlns:wpc="http://schemas.microsoft.com/office/word/2010/wordprocessingCanvas" xmlns:cx="http://schemas.microsoft.com/office/drawing/2014/chartex" xmlns:cx1="http://schemas.microsoft.com/office/drawing/2015/9/8/chartex" xmlns:cx2="http://schemas.microsoft.com/office/drawing/2015/10/21/chartex" xmlns:cx3="http://schemas.microsoft.com/office/drawing/2016/5/9/chartex" xmlns:cx4="http://schemas.microsoft.com/office/drawing/2016/5/10/chartex" xmlns:cx5="http://schemas.microsoft.com/office/drawing/2016/5/11/chartex" xmlns:cx6="http://schemas.microsoft.com/office/drawing/2016/5/12/chartex" xmlns:cx7="http://schemas.microsoft.com/office/drawing/2016/5/13/chartex" xmlns:cx8="http://schemas.microsoft.com/office/drawing/2016/5/14/chartex" xmlns:mc="http://schemas.openxmlformats.org/markup-compatibility/2006" xmlns:aink="http://schemas.microsoft.com/office/drawing/2016/ink" xmlns:am3d="http://schemas.microsoft.com/office/drawing/2017/model3d" xmlns:o="urn:schemas-microsoft-com:office:office" xmlns:oel="http://schemas.microsoft.com/office/2019/extlst" xmlns:r="http://schemas.openxmlformats.org/officeDocument/2006/relationships" xmlns:m="http://schemas.openxmlformats.org/officeDocument/2006/math" xmlns:v="urn:schemas-microsoft-com:vml" xmlns:wp14="http://schemas.microsoft.com/office/word/2010/wordprocessingDrawing" xmlns:wp="http://schemas.openxmlformats.org/drawingml/2006/wordprocessingDrawing" xmlns:w10="urn:schemas-microsoft-com:office:word" xmlns:w="http://schemas.openxmlformats.org/wordprocessingml/2006/main" xmlns:w14="http://schemas.microsoft.com/office/word/2010/wordml" xmlns:w15="http://schemas.microsoft.com/office/word/2012/wordml" xmlns:w16cex="http://schemas.microsoft.com/office/word/2018/wordml/cex" xmlns:w16cid="http://schemas.microsoft.com/office/word/2016/wordml/cid" xmlns:w16="http://schemas.microsoft.com/office/word/2018/wordml" xmlns:w16sdtdh="http://schemas.microsoft.com/office/word/2020/wordml/sdtdatahash" xmlns:w16se="http://schemas.microsoft.com/office/word/2015/wordml/symex" xmlns:wpg="http://schemas.microsoft.com/office/word/2010/wordprocessingGroup" xmlns:wpi="http://schemas.microsoft.com/office/word/2010/wordprocessingInk" xmlns:wne="http://schemas.microsoft.com/office/word/2006/wordml" xmlns:wps="http://schemas.microsoft.com/office/word/2010/wordprocessingShape" mc:Ignorable="w14 w15 w16se w16cid w16 w16cex w16sdtdh wp14">
+<w:numbering xmlns:wpc="http://schemas.microsoft.com/office/word/2010/wordprocessingCanvas" xmlns:cx="http://schemas.microsoft.com/office/drawing/2014/chartex" xmlns:cx1="http://schemas.microsoft.com/office/drawing/2015/9/8/chartex" xmlns:cx2="http://schemas.microsoft.com/office/drawing/2015/10/21/chartex" xmlns:cx3="http://schemas.microsoft.com/office/drawing/2016/5/9/chartex" xmlns:cx4="http://schemas.microsoft.com/office/drawing/2016/5/10/chartex" xmlns:cx5="http://schemas.microsoft.com/office/drawing/2016/5/11/chartex" xmlns:cx6="http://schemas.microsoft.com/office/drawing/2016/5/12/chartex" xmlns:cx7="http://schemas.microsoft.com/office/drawing/2016/5/13/chartex" xmlns:cx8="http://schemas.microsoft.com/office/drawing/2016/5/14/chartex" xmlns:mc="http://schemas.openxmlformats.org/markup-compatibility/2006" xmlns:aink="http://schemas.microsoft.com/office/drawing/2016/ink" xmlns:am3d="http://schemas.microsoft.com/office/drawing/2017/model3d" xmlns:o="urn:schemas-microsoft-com:office:office" xmlns:oel="http://schemas.microsoft.com/office/2019/extlst" xmlns:r="http://schemas.openxmlformats.org/officeDocument/2006/relationships" xmlns:m="http://schemas.openxmlformats.org/officeDocument/2006/math" xmlns:v="urn:schemas-microsoft-com:vml" xmlns:wp14="http://schemas.microsoft.com/office/word/2010/wordprocessingDrawing" xmlns:wp="http://schemas.openxmlformats.org/drawingml/2006/wordprocessingDrawing" xmlns:w10="urn:schemas-microsoft-com:office:word" xmlns:w="http://schemas.openxmlformats.org/wordprocessingml/2006/main" xmlns:w14="http://schemas.microsoft.com/office/word/2010/wordml" xmlns:w15="http://schemas.microsoft.com/office/word/2012/wordml" xmlns:w16cex="http://schemas.microsoft.com/office/word/2018/wordml/cex" xmlns:w16cid="http://schemas.microsoft.com/office/word/2016/wordml/cid" xmlns:w16="http://schemas.microsoft.com/office/word/2018/wordml" xmlns:w16du="http://schemas.microsoft.com/office/word/2023/wordml/word16du" xmlns:w16sdtdh="http://schemas.microsoft.com/office/word/2020/wordml/sdtdatahash" xmlns:w16se="http://schemas.microsoft.com/office/word/2015/wordml/symex" xmlns:wpg="http://schemas.microsoft.com/office/word/2010/wordprocessingGroup" xmlns:wpi="http://schemas.microsoft.com/office/word/2010/wordprocessingInk" xmlns:wne="http://schemas.microsoft.com/office/word/2006/wordml" xmlns:wps="http://schemas.microsoft.com/office/word/2010/wordprocessingShape" mc:Ignorable="w14 w15 w16se w16cid w16 w16cex w16sdtdh w16du wp14">
   <w:abstractNum w:abstractNumId="0" w15:restartNumberingAfterBreak="0">
     <w:nsid w:val="475C5881"/>
     <w:multiLevelType w:val="hybridMultilevel"/>
@@ -1096,7 +1396,7 @@
 </file>
 
 <file path=word/styles.xml><?xml version="1.0" encoding="utf-8"?>
-<w:styles xmlns:mc="http://schemas.openxmlformats.org/markup-compatibility/2006" xmlns:r="http://schemas.openxmlformats.org/officeDocument/2006/relationships" xmlns:w="http://schemas.openxmlformats.org/wordprocessingml/2006/main" xmlns:w14="http://schemas.microsoft.com/office/word/2010/wordml" xmlns:w15="http://schemas.microsoft.com/office/word/2012/wordml" xmlns:w16cex="http://schemas.microsoft.com/office/word/2018/wordml/cex" xmlns:w16cid="http://schemas.microsoft.com/office/word/2016/wordml/cid" xmlns:w16="http://schemas.microsoft.com/office/word/2018/wordml" xmlns:w16sdtdh="http://schemas.microsoft.com/office/word/2020/wordml/sdtdatahash" xmlns:w16se="http://schemas.microsoft.com/office/word/2015/wordml/symex" mc:Ignorable="w14 w15 w16se w16cid w16 w16cex w16sdtdh">
+<w:styles xmlns:mc="http://schemas.openxmlformats.org/markup-compatibility/2006" xmlns:r="http://schemas.openxmlformats.org/officeDocument/2006/relationships" xmlns:w="http://schemas.openxmlformats.org/wordprocessingml/2006/main" xmlns:w14="http://schemas.microsoft.com/office/word/2010/wordml" xmlns:w15="http://schemas.microsoft.com/office/word/2012/wordml" xmlns:w16cex="http://schemas.microsoft.com/office/word/2018/wordml/cex" xmlns:w16cid="http://schemas.microsoft.com/office/word/2016/wordml/cid" xmlns:w16="http://schemas.microsoft.com/office/word/2018/wordml" xmlns:w16du="http://schemas.microsoft.com/office/word/2023/wordml/word16du" xmlns:w16sdtdh="http://schemas.microsoft.com/office/word/2020/wordml/sdtdatahash" xmlns:w16se="http://schemas.microsoft.com/office/word/2015/wordml/symex" mc:Ignorable="w14 w15 w16se w16cid w16 w16cex w16sdtdh w16du">
   <w:docDefaults>
     <w:rPrDefault>
       <w:rPr>
@@ -2340,67 +2640,39 @@
 </file>
 
 <file path=customXml/item1.xml><?xml version="1.0" encoding="utf-8"?>
-<?mso-contentType ?>
-<FormTemplates xmlns="http://schemas.microsoft.com/sharepoint/v3/contenttype/forms">
-  <Display>DocumentLibraryForm</Display>
-  <Edit>DocumentLibraryForm</Edit>
-  <New>DocumentLibraryForm</New>
-</FormTemplates>
+<p:properties xmlns:p="http://schemas.microsoft.com/office/2006/metadata/properties" xmlns:xsi="http://www.w3.org/2001/XMLSchema-instance" xmlns:pc="http://schemas.microsoft.com/office/infopath/2007/PartnerControls">
+  <documentManagement>
+    <Organisatie xmlns="c176890d-beb6-499e-9aaf-2235992bf932">NOG</Organisatie>
+    <Startdatum xmlns="c176890d-beb6-499e-9aaf-2235992bf932" xsi:nil="true"/>
+    <_dlc_DocId xmlns="c176890d-beb6-499e-9aaf-2235992bf932">NOG-1467960350-53106</_dlc_DocId>
+    <Behandelstatus xmlns="c176890d-beb6-499e-9aaf-2235992bf932" xsi:nil="true"/>
+    <Afhandeldatum xmlns="c176890d-beb6-499e-9aaf-2235992bf932" xsi:nil="true"/>
+    <Documentstatus xmlns="c176890d-beb6-499e-9aaf-2235992bf932" xsi:nil="true"/>
+    <Behandelaar xmlns="c176890d-beb6-499e-9aaf-2235992bf932">
+      <UserInfo>
+        <DisplayName/>
+        <AccountId xsi:nil="true"/>
+        <AccountType/>
+      </UserInfo>
+    </Behandelaar>
+    <_dlc_DocIdPersistId xmlns="c176890d-beb6-499e-9aaf-2235992bf932" xsi:nil="true"/>
+    <Proces xmlns="c176890d-beb6-499e-9aaf-2235992bf932" xsi:nil="true"/>
+    <_dlc_DocIdUrl xmlns="c176890d-beb6-499e-9aaf-2235992bf932">
+      <Url>https://hetservicecentrum.sharepoint.com/sites/NOGinfectieziektenbestrijding/_layouts/15/DocIdRedir.aspx?ID=NOG-1467960350-53106</Url>
+      <Description>NOG-1467960350-53106</Description>
+    </_dlc_DocIdUrl>
+    <Gecontroleerd_x0020_door_x0020_informatiebeheer xmlns="c176890d-beb6-499e-9aaf-2235992bf932" xsi:nil="true"/>
+    <lcf76f155ced4ddcb4097134ff3c332f xmlns="6b7ccdb7-be06-4889-b8b6-37b61da2ac22">
+      <Terms xmlns="http://schemas.microsoft.com/office/infopath/2007/PartnerControls"/>
+    </lcf76f155ced4ddcb4097134ff3c332f>
+    <TaxCatchAll xmlns="5cd3556a-8845-4381-9ab1-80dc7cf34289" xsi:nil="true"/>
+  </documentManagement>
+</p:properties>
 </file>
 
 <file path=customXml/item2.xml><?xml version="1.0" encoding="utf-8"?>
-<?mso-contentType ?>
-<spe:Receivers xmlns:spe="http://schemas.microsoft.com/sharepoint/events">
-  <Receiver>
-    <Name>Document ID Generator</Name>
-    <Synchronization>Synchronous</Synchronization>
-    <Type>10001</Type>
-    <SequenceNumber>1000</SequenceNumber>
-    <Url/>
-    <Assembly>Microsoft.Office.DocumentManagement, Version=16.0.0.0, Culture=neutral, PublicKeyToken=71e9bce111e9429c</Assembly>
-    <Class>Microsoft.Office.DocumentManagement.Internal.DocIdHandler</Class>
-    <Data/>
-    <Filter/>
-  </Receiver>
-  <Receiver>
-    <Name>Document ID Generator</Name>
-    <Synchronization>Synchronous</Synchronization>
-    <Type>10002</Type>
-    <SequenceNumber>1001</SequenceNumber>
-    <Url/>
-    <Assembly>Microsoft.Office.DocumentManagement, Version=16.0.0.0, Culture=neutral, PublicKeyToken=71e9bce111e9429c</Assembly>
-    <Class>Microsoft.Office.DocumentManagement.Internal.DocIdHandler</Class>
-    <Data/>
-    <Filter/>
-  </Receiver>
-  <Receiver>
-    <Name>Document ID Generator</Name>
-    <Synchronization>Synchronous</Synchronization>
-    <Type>10004</Type>
-    <SequenceNumber>1002</SequenceNumber>
-    <Url/>
-    <Assembly>Microsoft.Office.DocumentManagement, Version=16.0.0.0, Culture=neutral, PublicKeyToken=71e9bce111e9429c</Assembly>
-    <Class>Microsoft.Office.DocumentManagement.Internal.DocIdHandler</Class>
-    <Data/>
-    <Filter/>
-  </Receiver>
-  <Receiver>
-    <Name>Document ID Generator</Name>
-    <Synchronization>Synchronous</Synchronization>
-    <Type>10006</Type>
-    <SequenceNumber>1003</SequenceNumber>
-    <Url/>
-    <Assembly>Microsoft.Office.DocumentManagement, Version=16.0.0.0, Culture=neutral, PublicKeyToken=71e9bce111e9429c</Assembly>
-    <Class>Microsoft.Office.DocumentManagement.Internal.DocIdHandler</Class>
-    <Data/>
-    <Filter/>
-  </Receiver>
-</spe:Receivers>
-</file>
-
-<file path=customXml/item3.xml><?xml version="1.0" encoding="utf-8"?>
-<ct:contentTypeSchema xmlns:ct="http://schemas.microsoft.com/office/2006/metadata/contentType" xmlns:ma="http://schemas.microsoft.com/office/2006/metadata/properties/metaAttributes" ct:_="" ma:_="" ma:contentTypeName="Standaard document" ma:contentTypeID="0x010100EB1156A52E00EB4395F9F08155F19D3F00D5E105B047D24044BF0C80B99E2D212C" ma:contentTypeVersion="52" ma:contentTypeDescription="Een nieuw document maken." ma:contentTypeScope="" ma:versionID="2d2e348bc0d40ddd3826f049cfeea2fd">
-  <xsd:schema xmlns:xsd="http://www.w3.org/2001/XMLSchema" xmlns:xs="http://www.w3.org/2001/XMLSchema" xmlns:p="http://schemas.microsoft.com/office/2006/metadata/properties" xmlns:ns2="c176890d-beb6-499e-9aaf-2235992bf932" xmlns:ns3="6b7ccdb7-be06-4889-b8b6-37b61da2ac22" xmlns:ns4="5cd3556a-8845-4381-9ab1-80dc7cf34289" targetNamespace="http://schemas.microsoft.com/office/2006/metadata/properties" ma:root="true" ma:fieldsID="7c5836106afcc99804130aa601c2887e" ns2:_="" ns3:_="" ns4:_="">
+<ct:contentTypeSchema xmlns:ct="http://schemas.microsoft.com/office/2006/metadata/contentType" xmlns:ma="http://schemas.microsoft.com/office/2006/metadata/properties/metaAttributes" ct:_="" ma:_="" ma:contentTypeName="Standaard document" ma:contentTypeID="0x010100EB1156A52E00EB4395F9F08155F19D3F00D5E105B047D24044BF0C80B99E2D212C" ma:contentTypeVersion="52" ma:contentTypeDescription="Een nieuw document maken." ma:contentTypeScope="" ma:versionID="1414d85a3ab739aefee1c6f36b577924">
+  <xsd:schema xmlns:xsd="http://www.w3.org/2001/XMLSchema" xmlns:xs="http://www.w3.org/2001/XMLSchema" xmlns:p="http://schemas.microsoft.com/office/2006/metadata/properties" xmlns:ns2="c176890d-beb6-499e-9aaf-2235992bf932" xmlns:ns3="6b7ccdb7-be06-4889-b8b6-37b61da2ac22" xmlns:ns4="5cd3556a-8845-4381-9ab1-80dc7cf34289" targetNamespace="http://schemas.microsoft.com/office/2006/metadata/properties" ma:root="true" ma:fieldsID="1c3aa84bf1de01215a00c36c6b2cdcce" ns2:_="" ns3:_="" ns4:_="">
     <xsd:import namespace="c176890d-beb6-499e-9aaf-2235992bf932"/>
     <xsd:import namespace="6b7ccdb7-be06-4889-b8b6-37b61da2ac22"/>
     <xsd:import namespace="5cd3556a-8845-4381-9ab1-80dc7cf34289"/>
@@ -2448,36 +2720,22 @@
       <xsd:simpleType>
         <xsd:restriction base="dms:Choice">
           <xsd:enumeration value="Adressenbeheer (1 jaar)"/>
-          <xsd:enumeration value="Advisering bij interne en externe organisaties, instellingen en evenementen (5 jaar)"/>
-          <xsd:enumeration value="Afhandeling van publieksvragen (1 jaar)"/>
           <xsd:enumeration value="Bestuur en beleid (Permanent bewaren)"/>
           <xsd:enumeration value="Contractbeheer (10 jaar)"/>
-          <xsd:enumeration value="Corrigerende en preventieve maatregelen (Permanent bewaren)"/>
           <xsd:enumeration value="Extern overleg voeren (secretariaat bij andere organisatie) (1 jaar)"/>
           <xsd:enumeration value="Extern overleg voeren (secretariaat voerend) (Permanent bewaren)"/>
-          <xsd:enumeration value="Externe audits (Permanent bewaren)"/>
-          <xsd:enumeration value="Gezondheidsonderzoek uitvoeren (Permanent bewaren)"/>
-          <xsd:enumeration value="Goederen- en instrumentenbeheer (5 jaar)"/>
           <xsd:enumeration value="Hotspot (Permanent bewaren)"/>
-          <xsd:enumeration value="Infectieziekten bestrijding (Permanent bewaren)"/>
-          <xsd:enumeration value="Infectieziekten surveillance (5 jaar)"/>
           <xsd:enumeration value="Interne (team)overleggen (1 jaar)"/>
-          <xsd:enumeration value="Interne audits (10 jaar)"/>
           <xsd:enumeration value="Klant(tevredenheids)onderzoek (10 jaar)"/>
-          <xsd:enumeration value="Medische incident en calamiteiten melding (MIC) (5 jaar)"/>
           <xsd:enumeration value="Opleiden en trainen van externen (5 jaar)"/>
           <xsd:enumeration value="Opleiden, trainen, voorlichten en oefenen van eigen medewerkers (5 jaar)"/>
           <xsd:enumeration value="Organiseren van activiteiten voor personeel (7 jaar)"/>
           <xsd:enumeration value="Planning en roosters opstellen (7 jaar)"/>
           <xsd:enumeration value="Planning, control en rapportage (Permanent bewaren)"/>
-          <xsd:enumeration value="Preventie en voorlichting geven (10 jaar)"/>
           <xsd:enumeration value="Procesbeschrijvingen (Permanent bewaren)"/>
-          <xsd:enumeration value="Projecten uitvoeren (Afhankelijk van onderwerp)"/>
+          <xsd:enumeration value="Projecten uitvoeren (10 jaar)"/>
           <xsd:enumeration value="Protocollen (10 jaar)"/>
-          <xsd:enumeration value="Rijksvaccinatieprogramma uitvoeren (RVP) (20 jaar)"/>
-          <xsd:enumeration value="Risicomanagement (10 jaar)"/>
-          <xsd:enumeration value="Stageplaatsen organiseren (10 jaar)"/>
-          <xsd:enumeration value="Verkoopcontracten en Subsidieaanvragen (10 jaar)"/>
+          <xsd:enumeration value="Vangnetfunctie uitvoeren (20 jaar)"/>
           <xsd:enumeration value="Werkinstructies (5 jaar)"/>
           <xsd:enumeration value="Werving van personeel (10 jaar)"/>
         </xsd:restriction>
@@ -2768,74 +3026,66 @@
 </ct:contentTypeSchema>
 </file>
 
+<file path=customXml/item3.xml><?xml version="1.0" encoding="utf-8"?>
+<?mso-contentType ?>
+<spe:Receivers xmlns:spe="http://schemas.microsoft.com/sharepoint/events">
+  <Receiver>
+    <Name>Document ID Generator</Name>
+    <Synchronization>Synchronous</Synchronization>
+    <Type>10001</Type>
+    <SequenceNumber>1000</SequenceNumber>
+    <Url/>
+    <Assembly>Microsoft.Office.DocumentManagement, Version=16.0.0.0, Culture=neutral, PublicKeyToken=71e9bce111e9429c</Assembly>
+    <Class>Microsoft.Office.DocumentManagement.Internal.DocIdHandler</Class>
+    <Data/>
+    <Filter/>
+  </Receiver>
+  <Receiver>
+    <Name>Document ID Generator</Name>
+    <Synchronization>Synchronous</Synchronization>
+    <Type>10002</Type>
+    <SequenceNumber>1001</SequenceNumber>
+    <Url/>
+    <Assembly>Microsoft.Office.DocumentManagement, Version=16.0.0.0, Culture=neutral, PublicKeyToken=71e9bce111e9429c</Assembly>
+    <Class>Microsoft.Office.DocumentManagement.Internal.DocIdHandler</Class>
+    <Data/>
+    <Filter/>
+  </Receiver>
+  <Receiver>
+    <Name>Document ID Generator</Name>
+    <Synchronization>Synchronous</Synchronization>
+    <Type>10004</Type>
+    <SequenceNumber>1002</SequenceNumber>
+    <Url/>
+    <Assembly>Microsoft.Office.DocumentManagement, Version=16.0.0.0, Culture=neutral, PublicKeyToken=71e9bce111e9429c</Assembly>
+    <Class>Microsoft.Office.DocumentManagement.Internal.DocIdHandler</Class>
+    <Data/>
+    <Filter/>
+  </Receiver>
+  <Receiver>
+    <Name>Document ID Generator</Name>
+    <Synchronization>Synchronous</Synchronization>
+    <Type>10006</Type>
+    <SequenceNumber>1003</SequenceNumber>
+    <Url/>
+    <Assembly>Microsoft.Office.DocumentManagement, Version=16.0.0.0, Culture=neutral, PublicKeyToken=71e9bce111e9429c</Assembly>
+    <Class>Microsoft.Office.DocumentManagement.Internal.DocIdHandler</Class>
+    <Data/>
+    <Filter/>
+  </Receiver>
+</spe:Receivers>
+</file>
+
 <file path=customXml/item4.xml><?xml version="1.0" encoding="utf-8"?>
-<p:properties xmlns:p="http://schemas.microsoft.com/office/2006/metadata/properties" xmlns:xsi="http://www.w3.org/2001/XMLSchema-instance" xmlns:pc="http://schemas.microsoft.com/office/infopath/2007/PartnerControls">
-  <documentManagement>
-    <Organisatie xmlns="c176890d-beb6-499e-9aaf-2235992bf932">NOG</Organisatie>
-    <Startdatum xmlns="c176890d-beb6-499e-9aaf-2235992bf932" xsi:nil="true"/>
-    <_dlc_DocId xmlns="c176890d-beb6-499e-9aaf-2235992bf932">NOG-1467960350-53106</_dlc_DocId>
-    <Behandelstatus xmlns="c176890d-beb6-499e-9aaf-2235992bf932" xsi:nil="true"/>
-    <Afhandeldatum xmlns="c176890d-beb6-499e-9aaf-2235992bf932" xsi:nil="true"/>
-    <Documentstatus xmlns="c176890d-beb6-499e-9aaf-2235992bf932" xsi:nil="true"/>
-    <Behandelaar xmlns="c176890d-beb6-499e-9aaf-2235992bf932">
-      <UserInfo>
-        <DisplayName/>
-        <AccountId xsi:nil="true"/>
-        <AccountType/>
-      </UserInfo>
-    </Behandelaar>
-    <_dlc_DocIdPersistId xmlns="c176890d-beb6-499e-9aaf-2235992bf932" xsi:nil="true"/>
-    <Proces xmlns="c176890d-beb6-499e-9aaf-2235992bf932" xsi:nil="true"/>
-    <_dlc_DocIdUrl xmlns="c176890d-beb6-499e-9aaf-2235992bf932">
-      <Url>https://hetservicecentrum.sharepoint.com/sites/NOGinfectieziektenbestrijding/_layouts/15/DocIdRedir.aspx?ID=NOG-1467960350-53106</Url>
-      <Description>NOG-1467960350-53106</Description>
-    </_dlc_DocIdUrl>
-    <Gecontroleerd_x0020_door_x0020_informatiebeheer xmlns="c176890d-beb6-499e-9aaf-2235992bf932" xsi:nil="true"/>
-    <lcf76f155ced4ddcb4097134ff3c332f xmlns="6b7ccdb7-be06-4889-b8b6-37b61da2ac22">
-      <Terms xmlns="http://schemas.microsoft.com/office/infopath/2007/PartnerControls"/>
-    </lcf76f155ced4ddcb4097134ff3c332f>
-    <TaxCatchAll xmlns="5cd3556a-8845-4381-9ab1-80dc7cf34289" xsi:nil="true"/>
-  </documentManagement>
-</p:properties>
+<?mso-contentType ?>
+<FormTemplates xmlns="http://schemas.microsoft.com/sharepoint/v3/contenttype/forms">
+  <Display>DocumentLibraryForm</Display>
+  <Edit>DocumentLibraryForm</Edit>
+  <New>DocumentLibraryForm</New>
+</FormTemplates>
 </file>
 
 <file path=customXml/itemProps1.xml><?xml version="1.0" encoding="utf-8"?>
-<ds:datastoreItem xmlns:ds="http://schemas.openxmlformats.org/officeDocument/2006/customXml" ds:itemID="{6D15AE4C-F224-4A7C-9F27-EDEAEF13026E}">
-  <ds:schemaRefs>
-    <ds:schemaRef ds:uri="http://schemas.microsoft.com/sharepoint/v3/contenttype/forms"/>
-  </ds:schemaRefs>
-</ds:datastoreItem>
-</file>
-
-<file path=customXml/itemProps2.xml><?xml version="1.0" encoding="utf-8"?>
-<ds:datastoreItem xmlns:ds="http://schemas.openxmlformats.org/officeDocument/2006/customXml" ds:itemID="{B49BC359-FDD4-4BE9-9A3F-B199EAEFB7CA}">
-  <ds:schemaRefs>
-    <ds:schemaRef ds:uri="http://schemas.microsoft.com/sharepoint/events"/>
-  </ds:schemaRefs>
-</ds:datastoreItem>
-</file>
-
-<file path=customXml/itemProps3.xml><?xml version="1.0" encoding="utf-8"?>
-<ds:datastoreItem xmlns:ds="http://schemas.openxmlformats.org/officeDocument/2006/customXml" ds:itemID="{3E49E593-4FE8-4FBC-AF35-47F211E76549}">
-  <ds:schemaRefs>
-    <ds:schemaRef ds:uri="http://schemas.microsoft.com/office/2006/metadata/contentType"/>
-    <ds:schemaRef ds:uri="http://schemas.microsoft.com/office/2006/metadata/properties/metaAttributes"/>
-    <ds:schemaRef ds:uri="http://www.w3.org/2001/XMLSchema"/>
-    <ds:schemaRef ds:uri="http://schemas.microsoft.com/office/2006/metadata/properties"/>
-    <ds:schemaRef ds:uri="c176890d-beb6-499e-9aaf-2235992bf932"/>
-    <ds:schemaRef ds:uri="6b7ccdb7-be06-4889-b8b6-37b61da2ac22"/>
-    <ds:schemaRef ds:uri="5cd3556a-8845-4381-9ab1-80dc7cf34289"/>
-    <ds:schemaRef ds:uri="http://schemas.microsoft.com/office/2006/documentManagement/types"/>
-    <ds:schemaRef ds:uri="http://schemas.microsoft.com/office/infopath/2007/PartnerControls"/>
-    <ds:schemaRef ds:uri="http://schemas.openxmlformats.org/package/2006/metadata/core-properties"/>
-    <ds:schemaRef ds:uri="http://purl.org/dc/elements/1.1/"/>
-    <ds:schemaRef ds:uri="http://purl.org/dc/terms/"/>
-    <ds:schemaRef ds:uri="http://schemas.microsoft.com/internal/obd"/>
-  </ds:schemaRefs>
-</ds:datastoreItem>
-</file>
-
-<file path=customXml/itemProps4.xml><?xml version="1.0" encoding="utf-8"?>
 <ds:datastoreItem xmlns:ds="http://schemas.openxmlformats.org/officeDocument/2006/customXml" ds:itemID="{26BB3708-088A-4349-B80C-D7646AFF3B8B}">
   <ds:schemaRefs>
     <ds:schemaRef ds:uri="http://schemas.microsoft.com/office/2006/metadata/properties"/>
@@ -2847,6 +3097,26 @@
 </ds:datastoreItem>
 </file>
 
+<file path=customXml/itemProps2.xml><?xml version="1.0" encoding="utf-8"?>
+<ds:datastoreItem xmlns:ds="http://schemas.openxmlformats.org/officeDocument/2006/customXml" ds:itemID="{CBD586F2-0AB7-4DA5-993B-83789D00182F}"/>
+</file>
+
+<file path=customXml/itemProps3.xml><?xml version="1.0" encoding="utf-8"?>
+<ds:datastoreItem xmlns:ds="http://schemas.openxmlformats.org/officeDocument/2006/customXml" ds:itemID="{B49BC359-FDD4-4BE9-9A3F-B199EAEFB7CA}">
+  <ds:schemaRefs>
+    <ds:schemaRef ds:uri="http://schemas.microsoft.com/sharepoint/events"/>
+  </ds:schemaRefs>
+</ds:datastoreItem>
+</file>
+
+<file path=customXml/itemProps4.xml><?xml version="1.0" encoding="utf-8"?>
+<ds:datastoreItem xmlns:ds="http://schemas.openxmlformats.org/officeDocument/2006/customXml" ds:itemID="{6D15AE4C-F224-4A7C-9F27-EDEAEF13026E}">
+  <ds:schemaRefs>
+    <ds:schemaRef ds:uri="http://schemas.microsoft.com/sharepoint/v3/contenttype/forms"/>
+  </ds:schemaRefs>
+</ds:datastoreItem>
+</file>
+
 <file path=docMetadata/LabelInfo.xml><?xml version="1.0" encoding="utf-8"?>
 <clbl:labelList xmlns:clbl="http://schemas.microsoft.com/office/2020/mipLabelMetadata">
   <clbl:label id="{8568c791-1f4d-47a8-ae5f-e7867b1cc7cb}" enabled="1" method="Privileged" siteId="{6485e4ee-e92a-48ea-83c4-0d404781e21f}" removed="0"/>

</xml_diff>